<commit_message>
Switched everything over to get rid of streamlit UI. Now have a react app for handling that. Everything is now sent/received over websocket
</commit_message>
<xml_diff>
--- a/Digital Travel Agent.docx
+++ b/Digital Travel Agent.docx
@@ -1,6 +1,6 @@
 
 <file path=word/document.xml><?xml version="1.0" encoding="utf-8"?>
-<w:document xmlns:wpc="http://schemas.microsoft.com/office/word/2010/wordprocessingCanvas" xmlns:cx="http://schemas.microsoft.com/office/drawing/2014/chartex" xmlns:cx1="http://schemas.microsoft.com/office/drawing/2015/9/8/chartex" xmlns:cx2="http://schemas.microsoft.com/office/drawing/2015/10/21/chartex" xmlns:cx3="http://schemas.microsoft.com/office/drawing/2016/5/9/chartex" xmlns:cx4="http://schemas.microsoft.com/office/drawing/2016/5/10/chartex" xmlns:cx5="http://schemas.microsoft.com/office/drawing/2016/5/11/chartex" xmlns:cx6="http://schemas.microsoft.com/office/drawing/2016/5/12/chartex" xmlns:cx7="http://schemas.microsoft.com/office/drawing/2016/5/13/chartex" xmlns:cx8="http://schemas.microsoft.com/office/drawing/2016/5/14/chartex" xmlns:mc="http://schemas.openxmlformats.org/markup-compatibility/2006" xmlns:aink="http://schemas.microsoft.com/office/drawing/2016/ink" xmlns:am3d="http://schemas.microsoft.com/office/drawing/2017/model3d" xmlns:o="urn:schemas-microsoft-com:office:office" xmlns:oel="http://schemas.microsoft.com/office/2019/extlst" xmlns:r="http://schemas.openxmlformats.org/officeDocument/2006/relationships" xmlns:m="http://schemas.openxmlformats.org/officeDocument/2006/math" xmlns:v="urn:schemas-microsoft-com:vml" xmlns:wp14="http://schemas.microsoft.com/office/word/2010/wordprocessingDrawing" xmlns:wp="http://schemas.openxmlformats.org/drawingml/2006/wordprocessingDrawing" xmlns:w10="urn:schemas-microsoft-com:office:word" xmlns:w="http://schemas.openxmlformats.org/wordprocessingml/2006/main" xmlns:w14="http://schemas.microsoft.com/office/word/2010/wordml" xmlns:w15="http://schemas.microsoft.com/office/word/2012/wordml" xmlns:w16cex="http://schemas.microsoft.com/office/word/2018/wordml/cex" xmlns:w16cid="http://schemas.microsoft.com/office/word/2016/wordml/cid" xmlns:w16="http://schemas.microsoft.com/office/word/2018/wordml" xmlns:w16du="http://schemas.microsoft.com/office/word/2023/wordml/word16du" xmlns:w16sdtdh="http://schemas.microsoft.com/office/word/2020/wordml/sdtdatahash" xmlns:w16se="http://schemas.microsoft.com/office/word/2015/wordml/symex" xmlns:wpg="http://schemas.microsoft.com/office/word/2010/wordprocessingGroup" xmlns:wpi="http://schemas.microsoft.com/office/word/2010/wordprocessingInk" xmlns:wne="http://schemas.microsoft.com/office/word/2006/wordml" xmlns:wps="http://schemas.microsoft.com/office/word/2010/wordprocessingShape" mc:Ignorable="w14 w15 w16se w16cid w16 w16cex w16sdtdh w16du wp14">
+<w:document xmlns:wpc="http://schemas.microsoft.com/office/word/2010/wordprocessingCanvas" xmlns:cx="http://schemas.microsoft.com/office/drawing/2014/chartex" xmlns:cx1="http://schemas.microsoft.com/office/drawing/2015/9/8/chartex" xmlns:cx2="http://schemas.microsoft.com/office/drawing/2015/10/21/chartex" xmlns:cx3="http://schemas.microsoft.com/office/drawing/2016/5/9/chartex" xmlns:cx4="http://schemas.microsoft.com/office/drawing/2016/5/10/chartex" xmlns:cx5="http://schemas.microsoft.com/office/drawing/2016/5/11/chartex" xmlns:cx6="http://schemas.microsoft.com/office/drawing/2016/5/12/chartex" xmlns:cx7="http://schemas.microsoft.com/office/drawing/2016/5/13/chartex" xmlns:cx8="http://schemas.microsoft.com/office/drawing/2016/5/14/chartex" xmlns:mc="http://schemas.openxmlformats.org/markup-compatibility/2006" xmlns:aink="http://schemas.microsoft.com/office/drawing/2016/ink" xmlns:am3d="http://schemas.microsoft.com/office/drawing/2017/model3d" xmlns:o="urn:schemas-microsoft-com:office:office" xmlns:oel="http://schemas.microsoft.com/office/2019/extlst" xmlns:r="http://schemas.openxmlformats.org/officeDocument/2006/relationships" xmlns:m="http://schemas.openxmlformats.org/officeDocument/2006/math" xmlns:v="urn:schemas-microsoft-com:vml" xmlns:wp14="http://schemas.microsoft.com/office/word/2010/wordprocessingDrawing" xmlns:wp="http://schemas.openxmlformats.org/drawingml/2006/wordprocessingDrawing" xmlns:w10="urn:schemas-microsoft-com:office:word" xmlns:w="http://schemas.openxmlformats.org/wordprocessingml/2006/main" xmlns:w14="http://schemas.microsoft.com/office/word/2010/wordml" xmlns:w15="http://schemas.microsoft.com/office/word/2012/wordml" xmlns:w16cex="http://schemas.microsoft.com/office/word/2018/wordml/cex" xmlns:w16cid="http://schemas.microsoft.com/office/word/2016/wordml/cid" xmlns:w16="http://schemas.microsoft.com/office/word/2018/wordml" xmlns:w16sdtdh="http://schemas.microsoft.com/office/word/2020/wordml/sdtdatahash" xmlns:w16se="http://schemas.microsoft.com/office/word/2015/wordml/symex" xmlns:wpg="http://schemas.microsoft.com/office/word/2010/wordprocessingGroup" xmlns:wpi="http://schemas.microsoft.com/office/word/2010/wordprocessingInk" xmlns:wne="http://schemas.microsoft.com/office/word/2006/wordml" xmlns:wps="http://schemas.microsoft.com/office/word/2010/wordprocessingShape" mc:Ignorable="w14 w15 w16se w16cid w16 w16cex w16sdtdh wp14">
   <w:body>
     <w:p>
       <w:pPr>
@@ -1038,8 +1038,262 @@
             <w:szCs w:val="24"/>
             <w:lang w:val="en-US"/>
           </w:rPr>
-          <w:t>https://developers.skys</w:t>
-        </w:r>
+          <w:t>https://developers.skyscanner.net/docs/intro</w:t>
+        </w:r>
+      </w:hyperlink>
+    </w:p>
+    <w:p>
+      <w:pPr>
+        <w:spacing w:line="360" w:lineRule="auto"/>
+        <w:rPr>
+          <w:sz w:val="24"/>
+          <w:szCs w:val="24"/>
+          <w:lang w:val="en-US"/>
+        </w:rPr>
+      </w:pPr>
+      <w:proofErr w:type="spellStart"/>
+      <w:r>
+        <w:rPr>
+          <w:sz w:val="24"/>
+          <w:szCs w:val="24"/>
+          <w:lang w:val="en-US"/>
+        </w:rPr>
+        <w:t>skyscanner</w:t>
+      </w:r>
+      <w:proofErr w:type="spellEnd"/>
+      <w:r>
+        <w:rPr>
+          <w:sz w:val="24"/>
+          <w:szCs w:val="24"/>
+          <w:lang w:val="en-US"/>
+        </w:rPr>
+        <w:t xml:space="preserve"> </w:t>
+      </w:r>
+      <w:proofErr w:type="spellStart"/>
+      <w:r>
+        <w:rPr>
+          <w:sz w:val="24"/>
+          <w:szCs w:val="24"/>
+          <w:lang w:val="en-US"/>
+        </w:rPr>
+        <w:t>api</w:t>
+      </w:r>
+      <w:proofErr w:type="spellEnd"/>
+      <w:r>
+        <w:rPr>
+          <w:sz w:val="24"/>
+          <w:szCs w:val="24"/>
+          <w:lang w:val="en-US"/>
+        </w:rPr>
+        <w:t xml:space="preserve"> only open to commercial partners</w:t>
+      </w:r>
+    </w:p>
+    <w:p>
+      <w:pPr>
+        <w:spacing w:line="360" w:lineRule="auto"/>
+        <w:rPr>
+          <w:sz w:val="24"/>
+          <w:szCs w:val="24"/>
+          <w:lang w:val="en-US"/>
+        </w:rPr>
+      </w:pPr>
+      <w:r>
+        <w:rPr>
+          <w:sz w:val="24"/>
+          <w:szCs w:val="24"/>
+          <w:lang w:val="en-US"/>
+        </w:rPr>
+        <w:t xml:space="preserve">same as </w:t>
+      </w:r>
+      <w:proofErr w:type="spellStart"/>
+      <w:r>
+        <w:rPr>
+          <w:sz w:val="24"/>
+          <w:szCs w:val="24"/>
+          <w:lang w:val="en-US"/>
+        </w:rPr>
+        <w:t>mindbody</w:t>
+      </w:r>
+      <w:proofErr w:type="spellEnd"/>
+      <w:r>
+        <w:rPr>
+          <w:sz w:val="24"/>
+          <w:szCs w:val="24"/>
+          <w:lang w:val="en-US"/>
+        </w:rPr>
+        <w:t xml:space="preserve">, </w:t>
+      </w:r>
+      <w:proofErr w:type="spellStart"/>
+      <w:r>
+        <w:rPr>
+          <w:sz w:val="24"/>
+          <w:szCs w:val="24"/>
+          <w:lang w:val="en-US"/>
+        </w:rPr>
+        <w:t>phorest</w:t>
+      </w:r>
+      <w:proofErr w:type="spellEnd"/>
+      <w:r>
+        <w:rPr>
+          <w:sz w:val="24"/>
+          <w:szCs w:val="24"/>
+          <w:lang w:val="en-US"/>
+        </w:rPr>
+        <w:t xml:space="preserve">, </w:t>
+      </w:r>
+      <w:proofErr w:type="spellStart"/>
+      <w:r>
+        <w:rPr>
+          <w:sz w:val="24"/>
+          <w:szCs w:val="24"/>
+          <w:lang w:val="en-US"/>
+        </w:rPr>
+        <w:t>opentable</w:t>
+      </w:r>
+      <w:proofErr w:type="spellEnd"/>
+    </w:p>
+    <w:p>
+      <w:pPr>
+        <w:spacing w:line="360" w:lineRule="auto"/>
+        <w:rPr>
+          <w:sz w:val="24"/>
+          <w:szCs w:val="24"/>
+          <w:lang w:val="en-US"/>
+        </w:rPr>
+      </w:pPr>
+      <w:proofErr w:type="spellStart"/>
+      <w:r>
+        <w:rPr>
+          <w:sz w:val="24"/>
+          <w:szCs w:val="24"/>
+          <w:lang w:val="en-US"/>
+        </w:rPr>
+        <w:t>aerodatabox</w:t>
+      </w:r>
+      <w:proofErr w:type="spellEnd"/>
+      <w:r>
+        <w:rPr>
+          <w:sz w:val="24"/>
+          <w:szCs w:val="24"/>
+          <w:lang w:val="en-US"/>
+        </w:rPr>
+        <w:t xml:space="preserve">, also useless as doesn’t provide pricing, only depart/arrive by airport or specific aircraft </w:t>
+      </w:r>
+      <w:proofErr w:type="gramStart"/>
+      <w:r>
+        <w:rPr>
+          <w:sz w:val="24"/>
+          <w:szCs w:val="24"/>
+          <w:lang w:val="en-US"/>
+        </w:rPr>
+        <w:t>ID</w:t>
+      </w:r>
+      <w:proofErr w:type="gramEnd"/>
+    </w:p>
+    <w:p>
+      <w:pPr>
+        <w:spacing w:line="360" w:lineRule="auto"/>
+        <w:rPr>
+          <w:sz w:val="24"/>
+          <w:szCs w:val="24"/>
+          <w:lang w:val="en-US"/>
+        </w:rPr>
+      </w:pPr>
+    </w:p>
+    <w:p>
+      <w:pPr>
+        <w:spacing w:line="360" w:lineRule="auto"/>
+        <w:rPr>
+          <w:sz w:val="24"/>
+          <w:szCs w:val="24"/>
+          <w:lang w:val="en-US"/>
+        </w:rPr>
+      </w:pPr>
+      <w:r>
+        <w:rPr>
+          <w:sz w:val="24"/>
+          <w:szCs w:val="24"/>
+          <w:lang w:val="en-US"/>
+        </w:rPr>
+        <w:t>'https://api.tequila.kiwi.com/v2/search?flyFrom=DUB&amp;to=CDG&amp;dateFrom=29/04/2024'</w:t>
+      </w:r>
+    </w:p>
+    <w:p>
+      <w:pPr>
+        <w:spacing w:line="360" w:lineRule="auto"/>
+        <w:rPr>
+          <w:sz w:val="24"/>
+          <w:szCs w:val="24"/>
+          <w:lang w:val="en-US"/>
+        </w:rPr>
+      </w:pPr>
+    </w:p>
+    <w:p>
+      <w:pPr>
+        <w:spacing w:line="360" w:lineRule="auto"/>
+        <w:rPr>
+          <w:sz w:val="24"/>
+          <w:szCs w:val="24"/>
+          <w:lang w:val="en-GB"/>
+        </w:rPr>
+      </w:pPr>
+      <w:r>
+        <w:rPr>
+          <w:sz w:val="24"/>
+          <w:szCs w:val="24"/>
+          <w:lang w:val="en-US"/>
+        </w:rPr>
+        <w:t xml:space="preserve">Looked into </w:t>
+      </w:r>
+      <w:proofErr w:type="spellStart"/>
+      <w:r>
+        <w:rPr>
+          <w:sz w:val="24"/>
+          <w:szCs w:val="24"/>
+          <w:lang w:val="en-US"/>
+        </w:rPr>
+        <w:t>AsyncOpenAI</w:t>
+      </w:r>
+      <w:proofErr w:type="spellEnd"/>
+      <w:r>
+        <w:rPr>
+          <w:sz w:val="24"/>
+          <w:szCs w:val="24"/>
+          <w:lang w:val="en-US"/>
+        </w:rPr>
+        <w:t xml:space="preserve">, but they don’t provide anything for assistants, just chat </w:t>
+      </w:r>
+      <w:proofErr w:type="gramStart"/>
+      <w:r>
+        <w:rPr>
+          <w:sz w:val="24"/>
+          <w:szCs w:val="24"/>
+          <w:lang w:val="en-US"/>
+        </w:rPr>
+        <w:t>completions</w:t>
+      </w:r>
+      <w:proofErr w:type="gramEnd"/>
+    </w:p>
+    <w:p>
+      <w:pPr>
+        <w:spacing w:line="360" w:lineRule="auto"/>
+        <w:rPr>
+          <w:sz w:val="24"/>
+          <w:szCs w:val="24"/>
+          <w:lang w:val="en-US"/>
+        </w:rPr>
+      </w:pPr>
+    </w:p>
+    <w:p>
+      <w:pPr>
+        <w:spacing w:line="360" w:lineRule="auto"/>
+        <w:rPr>
+          <w:sz w:val="24"/>
+          <w:szCs w:val="24"/>
+          <w:lang w:val="en-US"/>
+        </w:rPr>
+      </w:pPr>
+      <w:hyperlink r:id="rId7" w:history="1">
         <w:r>
           <w:rPr>
             <w:rStyle w:val="Hyperlink"/>
@@ -1047,8 +1301,30 @@
             <w:szCs w:val="24"/>
             <w:lang w:val="en-US"/>
           </w:rPr>
-          <w:t>c</w:t>
-        </w:r>
+          <w:t>https://airportcod.es/</w:t>
+        </w:r>
+      </w:hyperlink>
+    </w:p>
+    <w:p>
+      <w:pPr>
+        <w:spacing w:line="360" w:lineRule="auto"/>
+        <w:rPr>
+          <w:sz w:val="24"/>
+          <w:szCs w:val="24"/>
+          <w:lang w:val="en-US"/>
+        </w:rPr>
+      </w:pPr>
+    </w:p>
+    <w:p>
+      <w:pPr>
+        <w:spacing w:line="360" w:lineRule="auto"/>
+        <w:rPr>
+          <w:sz w:val="24"/>
+          <w:szCs w:val="24"/>
+          <w:lang w:val="en-US"/>
+        </w:rPr>
+      </w:pPr>
+      <w:hyperlink r:id="rId8" w:history="1">
         <w:r>
           <w:rPr>
             <w:rStyle w:val="Hyperlink"/>
@@ -1056,7 +1332,7 @@
             <w:szCs w:val="24"/>
             <w:lang w:val="en-US"/>
           </w:rPr>
-          <w:t>anner.net/docs/intro</w:t>
+          <w:t>https://api.tequila.kiwi.com/v2/search?flyFrom=DUB&amp;to=AGP</w:t>
         </w:r>
       </w:hyperlink>
     </w:p>
@@ -1069,218 +1345,9 @@
           <w:lang w:val="en-US"/>
         </w:rPr>
       </w:pPr>
-      <w:proofErr w:type="spellStart"/>
-      <w:r>
-        <w:rPr>
-          <w:sz w:val="24"/>
-          <w:szCs w:val="24"/>
-          <w:lang w:val="en-US"/>
-        </w:rPr>
-        <w:t>skyscanner</w:t>
-      </w:r>
-      <w:proofErr w:type="spellEnd"/>
-      <w:r>
-        <w:rPr>
-          <w:sz w:val="24"/>
-          <w:szCs w:val="24"/>
-          <w:lang w:val="en-US"/>
-        </w:rPr>
-        <w:t xml:space="preserve"> </w:t>
-      </w:r>
-      <w:proofErr w:type="spellStart"/>
-      <w:r>
-        <w:rPr>
-          <w:sz w:val="24"/>
-          <w:szCs w:val="24"/>
-          <w:lang w:val="en-US"/>
-        </w:rPr>
-        <w:t>api</w:t>
-      </w:r>
-      <w:proofErr w:type="spellEnd"/>
-      <w:r>
-        <w:rPr>
-          <w:sz w:val="24"/>
-          <w:szCs w:val="24"/>
-          <w:lang w:val="en-US"/>
-        </w:rPr>
-        <w:t xml:space="preserve"> only open to commercial partners</w:t>
-      </w:r>
-    </w:p>
-    <w:p>
-      <w:pPr>
-        <w:spacing w:line="360" w:lineRule="auto"/>
-        <w:rPr>
-          <w:sz w:val="24"/>
-          <w:szCs w:val="24"/>
-          <w:lang w:val="en-US"/>
-        </w:rPr>
-      </w:pPr>
-      <w:r>
-        <w:rPr>
-          <w:sz w:val="24"/>
-          <w:szCs w:val="24"/>
-          <w:lang w:val="en-US"/>
-        </w:rPr>
-        <w:t xml:space="preserve">same as </w:t>
-      </w:r>
-      <w:proofErr w:type="spellStart"/>
-      <w:r>
-        <w:rPr>
-          <w:sz w:val="24"/>
-          <w:szCs w:val="24"/>
-          <w:lang w:val="en-US"/>
-        </w:rPr>
-        <w:t>mindbody</w:t>
-      </w:r>
-      <w:proofErr w:type="spellEnd"/>
-      <w:r>
-        <w:rPr>
-          <w:sz w:val="24"/>
-          <w:szCs w:val="24"/>
-          <w:lang w:val="en-US"/>
-        </w:rPr>
-        <w:t xml:space="preserve">, </w:t>
-      </w:r>
-      <w:proofErr w:type="spellStart"/>
-      <w:r>
-        <w:rPr>
-          <w:sz w:val="24"/>
-          <w:szCs w:val="24"/>
-          <w:lang w:val="en-US"/>
-        </w:rPr>
-        <w:t>phorest</w:t>
-      </w:r>
-      <w:proofErr w:type="spellEnd"/>
-      <w:r>
-        <w:rPr>
-          <w:sz w:val="24"/>
-          <w:szCs w:val="24"/>
-          <w:lang w:val="en-US"/>
-        </w:rPr>
-        <w:t xml:space="preserve">, </w:t>
-      </w:r>
-      <w:proofErr w:type="spellStart"/>
-      <w:r>
-        <w:rPr>
-          <w:sz w:val="24"/>
-          <w:szCs w:val="24"/>
-          <w:lang w:val="en-US"/>
-        </w:rPr>
-        <w:t>opentable</w:t>
-      </w:r>
-      <w:proofErr w:type="spellEnd"/>
-    </w:p>
-    <w:p>
-      <w:pPr>
-        <w:spacing w:line="360" w:lineRule="auto"/>
-        <w:rPr>
-          <w:sz w:val="24"/>
-          <w:szCs w:val="24"/>
-          <w:lang w:val="en-US"/>
-        </w:rPr>
-      </w:pPr>
-      <w:proofErr w:type="spellStart"/>
-      <w:r>
-        <w:rPr>
-          <w:sz w:val="24"/>
-          <w:szCs w:val="24"/>
-          <w:lang w:val="en-US"/>
-        </w:rPr>
-        <w:t>aerodatabox</w:t>
-      </w:r>
-      <w:proofErr w:type="spellEnd"/>
-      <w:r>
-        <w:rPr>
-          <w:sz w:val="24"/>
-          <w:szCs w:val="24"/>
-          <w:lang w:val="en-US"/>
-        </w:rPr>
-        <w:t xml:space="preserve">, also useless as doesn’t provide pricing, only depart/arrive by airport or specific aircraft </w:t>
-      </w:r>
-      <w:proofErr w:type="gramStart"/>
-      <w:r>
-        <w:rPr>
-          <w:sz w:val="24"/>
-          <w:szCs w:val="24"/>
-          <w:lang w:val="en-US"/>
-        </w:rPr>
-        <w:t>ID</w:t>
-      </w:r>
-      <w:proofErr w:type="gramEnd"/>
-    </w:p>
-    <w:p>
-      <w:pPr>
-        <w:spacing w:line="360" w:lineRule="auto"/>
-        <w:rPr>
-          <w:sz w:val="24"/>
-          <w:szCs w:val="24"/>
-          <w:lang w:val="en-US"/>
-        </w:rPr>
-      </w:pPr>
-    </w:p>
-    <w:p>
-      <w:pPr>
-        <w:spacing w:line="360" w:lineRule="auto"/>
-        <w:rPr>
-          <w:sz w:val="24"/>
-          <w:szCs w:val="24"/>
-          <w:lang w:val="en-US"/>
-        </w:rPr>
-      </w:pPr>
-      <w:hyperlink r:id="rId7" w:history="1">
-        <w:r>
-          <w:rPr>
-            <w:rStyle w:val="Hyperlink"/>
-            <w:sz w:val="24"/>
-            <w:szCs w:val="24"/>
-            <w:lang w:val="en-US"/>
-          </w:rPr>
-          <w:t>https://airportcod.es/</w:t>
-        </w:r>
-      </w:hyperlink>
-    </w:p>
-    <w:p>
-      <w:pPr>
-        <w:spacing w:line="360" w:lineRule="auto"/>
-        <w:rPr>
-          <w:sz w:val="24"/>
-          <w:szCs w:val="24"/>
-          <w:lang w:val="en-US"/>
-        </w:rPr>
-      </w:pPr>
-    </w:p>
-    <w:p>
-      <w:pPr>
-        <w:spacing w:line="360" w:lineRule="auto"/>
-        <w:rPr>
-          <w:sz w:val="24"/>
-          <w:szCs w:val="24"/>
-          <w:lang w:val="en-US"/>
-        </w:rPr>
-      </w:pPr>
-      <w:hyperlink r:id="rId8" w:history="1">
-        <w:r>
-          <w:rPr>
-            <w:rStyle w:val="Hyperlink"/>
-            <w:sz w:val="24"/>
-            <w:szCs w:val="24"/>
-            <w:lang w:val="en-US"/>
-          </w:rPr>
-          <w:t>https://api.tequila.kiwi.com/v2/search?flyFrom=DUB&amp;to=AGP</w:t>
-        </w:r>
-      </w:hyperlink>
-    </w:p>
-    <w:p>
-      <w:pPr>
-        <w:spacing w:line="360" w:lineRule="auto"/>
-        <w:rPr>
-          <w:sz w:val="24"/>
-          <w:szCs w:val="24"/>
-          <w:lang w:val="en-US"/>
-        </w:rPr>
-      </w:pPr>
-      <w:r>
-        <w:rPr>
+      <w:r>
+        <w:rPr>
+          <w:noProof/>
           <w:sz w:val="24"/>
           <w:szCs w:val="24"/>
           <w:lang w:val="en-US"/>
@@ -1459,13 +1526,76 @@
           <w:lang w:val="en-US"/>
         </w:rPr>
       </w:pPr>
-      <w:r>
-        <w:rPr>
-          <w:sz w:val="24"/>
-          <w:szCs w:val="24"/>
-          <w:lang w:val="en-US"/>
-        </w:rPr>
-        <w:t>https://developers.booking.com/demand/docs/</w:t>
+      <w:hyperlink r:id="rId10" w:history="1">
+        <w:r>
+          <w:rPr>
+            <w:rStyle w:val="Hyperlink"/>
+            <w:sz w:val="24"/>
+            <w:szCs w:val="24"/>
+            <w:lang w:val="en-US"/>
+          </w:rPr>
+          <w:t>https://developers.booking.com/demand/docs/</w:t>
+        </w:r>
+      </w:hyperlink>
+    </w:p>
+    <w:p>
+      <w:pPr>
+        <w:spacing w:line="360" w:lineRule="auto"/>
+        <w:rPr>
+          <w:sz w:val="24"/>
+          <w:szCs w:val="24"/>
+          <w:lang w:val="en-US"/>
+        </w:rPr>
+      </w:pPr>
+      <w:r>
+        <w:rPr>
+          <w:sz w:val="24"/>
+          <w:szCs w:val="24"/>
+          <w:lang w:val="en-US"/>
+        </w:rPr>
+        <w:drawing>
+          <wp:inline distT="0" distB="0" distL="0" distR="0" wp14:anchorId="7B7C0883" wp14:editId="605F75DC">
+            <wp:extent cx="5731510" cy="4922520"/>
+            <wp:effectExtent l="0" t="0" r="2540" b="0"/>
+            <wp:docPr id="966566293" name="Picture 1"/>
+            <wp:cNvGraphicFramePr>
+              <a:graphicFrameLocks xmlns:a="http://schemas.openxmlformats.org/drawingml/2006/main" noChangeAspect="1"/>
+            </wp:cNvGraphicFramePr>
+            <a:graphic xmlns:a="http://schemas.openxmlformats.org/drawingml/2006/main">
+              <a:graphicData uri="http://schemas.openxmlformats.org/drawingml/2006/picture">
+                <pic:pic xmlns:pic="http://schemas.openxmlformats.org/drawingml/2006/picture">
+                  <pic:nvPicPr>
+                    <pic:cNvPr id="966566293" name=""/>
+                    <pic:cNvPicPr/>
+                  </pic:nvPicPr>
+                  <pic:blipFill>
+                    <a:blip r:embed="rId11"/>
+                    <a:stretch>
+                      <a:fillRect/>
+                    </a:stretch>
+                  </pic:blipFill>
+                  <pic:spPr>
+                    <a:xfrm>
+                      <a:off x="0" y="0"/>
+                      <a:ext cx="5731510" cy="4922520"/>
+                    </a:xfrm>
+                    <a:prstGeom prst="rect">
+                      <a:avLst/>
+                    </a:prstGeom>
+                  </pic:spPr>
+                </pic:pic>
+              </a:graphicData>
+            </a:graphic>
+          </wp:inline>
+        </w:drawing>
+      </w:r>
+      <w:r>
+        <w:rPr>
+          <w:sz w:val="24"/>
+          <w:szCs w:val="24"/>
+          <w:lang w:val="en-US"/>
+        </w:rPr>
+        <w:t xml:space="preserve"> </w:t>
       </w:r>
       <w:r>
         <w:rPr>
@@ -1485,6 +1615,190 @@
           <w:lang w:val="en-US"/>
         </w:rPr>
       </w:pPr>
+      <w:r>
+        <w:rPr>
+          <w:sz w:val="24"/>
+          <w:szCs w:val="24"/>
+          <w:lang w:val="en-US"/>
+        </w:rPr>
+        <w:lastRenderedPageBreak/>
+        <w:t xml:space="preserve">After instruction change to tell it to specifically use the </w:t>
+      </w:r>
+      <w:proofErr w:type="gramStart"/>
+      <w:r>
+        <w:rPr>
+          <w:sz w:val="24"/>
+          <w:szCs w:val="24"/>
+          <w:lang w:val="en-US"/>
+        </w:rPr>
+        <w:t>function</w:t>
+      </w:r>
+      <w:proofErr w:type="gramEnd"/>
+      <w:r>
+        <w:rPr>
+          <w:sz w:val="24"/>
+          <w:szCs w:val="24"/>
+          <w:lang w:val="en-US"/>
+        </w:rPr>
+        <w:t xml:space="preserve"> I gave it should the user ask for flight info between specific destinations and/or specific dates:</w:t>
+      </w:r>
+    </w:p>
+    <w:p>
+      <w:pPr>
+        <w:spacing w:line="360" w:lineRule="auto"/>
+        <w:rPr>
+          <w:sz w:val="24"/>
+          <w:szCs w:val="24"/>
+          <w:lang w:val="en-US"/>
+        </w:rPr>
+      </w:pPr>
+      <w:r>
+        <w:rPr>
+          <w:sz w:val="24"/>
+          <w:szCs w:val="24"/>
+          <w:lang w:val="en-US"/>
+        </w:rPr>
+        <w:drawing>
+          <wp:inline distT="0" distB="0" distL="0" distR="0" wp14:anchorId="1C1F3C8E" wp14:editId="44CC8047">
+            <wp:extent cx="5731510" cy="5973445"/>
+            <wp:effectExtent l="0" t="0" r="2540" b="8255"/>
+            <wp:docPr id="675835628" name="Picture 1" descr="A screenshot of a travel helper&#10;&#10;Description automatically generated"/>
+            <wp:cNvGraphicFramePr>
+              <a:graphicFrameLocks xmlns:a="http://schemas.openxmlformats.org/drawingml/2006/main" noChangeAspect="1"/>
+            </wp:cNvGraphicFramePr>
+            <a:graphic xmlns:a="http://schemas.openxmlformats.org/drawingml/2006/main">
+              <a:graphicData uri="http://schemas.openxmlformats.org/drawingml/2006/picture">
+                <pic:pic xmlns:pic="http://schemas.openxmlformats.org/drawingml/2006/picture">
+                  <pic:nvPicPr>
+                    <pic:cNvPr id="675835628" name="Picture 1" descr="A screenshot of a travel helper&#10;&#10;Description automatically generated"/>
+                    <pic:cNvPicPr/>
+                  </pic:nvPicPr>
+                  <pic:blipFill>
+                    <a:blip r:embed="rId12"/>
+                    <a:stretch>
+                      <a:fillRect/>
+                    </a:stretch>
+                  </pic:blipFill>
+                  <pic:spPr>
+                    <a:xfrm>
+                      <a:off x="0" y="0"/>
+                      <a:ext cx="5731510" cy="5973445"/>
+                    </a:xfrm>
+                    <a:prstGeom prst="rect">
+                      <a:avLst/>
+                    </a:prstGeom>
+                  </pic:spPr>
+                </pic:pic>
+              </a:graphicData>
+            </a:graphic>
+          </wp:inline>
+        </w:drawing>
+      </w:r>
+    </w:p>
+    <w:p>
+      <w:pPr>
+        <w:spacing w:line="360" w:lineRule="auto"/>
+        <w:rPr>
+          <w:sz w:val="24"/>
+          <w:szCs w:val="24"/>
+          <w:lang w:val="en-US"/>
+        </w:rPr>
+      </w:pPr>
+      <w:r>
+        <w:rPr>
+          <w:sz w:val="24"/>
+          <w:szCs w:val="24"/>
+          <w:lang w:val="en-US"/>
+        </w:rPr>
+        <w:lastRenderedPageBreak/>
+        <w:drawing>
+          <wp:inline distT="0" distB="0" distL="0" distR="0" wp14:anchorId="462D5696" wp14:editId="545FA3CA">
+            <wp:extent cx="5563376" cy="7268589"/>
+            <wp:effectExtent l="0" t="0" r="0" b="8890"/>
+            <wp:docPr id="201272875" name="Picture 1" descr="A screenshot of a computer&#10;&#10;Description automatically generated"/>
+            <wp:cNvGraphicFramePr>
+              <a:graphicFrameLocks xmlns:a="http://schemas.openxmlformats.org/drawingml/2006/main" noChangeAspect="1"/>
+            </wp:cNvGraphicFramePr>
+            <a:graphic xmlns:a="http://schemas.openxmlformats.org/drawingml/2006/main">
+              <a:graphicData uri="http://schemas.openxmlformats.org/drawingml/2006/picture">
+                <pic:pic xmlns:pic="http://schemas.openxmlformats.org/drawingml/2006/picture">
+                  <pic:nvPicPr>
+                    <pic:cNvPr id="201272875" name="Picture 1" descr="A screenshot of a computer&#10;&#10;Description automatically generated"/>
+                    <pic:cNvPicPr/>
+                  </pic:nvPicPr>
+                  <pic:blipFill>
+                    <a:blip r:embed="rId13"/>
+                    <a:stretch>
+                      <a:fillRect/>
+                    </a:stretch>
+                  </pic:blipFill>
+                  <pic:spPr>
+                    <a:xfrm>
+                      <a:off x="0" y="0"/>
+                      <a:ext cx="5563376" cy="7268589"/>
+                    </a:xfrm>
+                    <a:prstGeom prst="rect">
+                      <a:avLst/>
+                    </a:prstGeom>
+                  </pic:spPr>
+                </pic:pic>
+              </a:graphicData>
+            </a:graphic>
+          </wp:inline>
+        </w:drawing>
+      </w:r>
+    </w:p>
+    <w:p>
+      <w:pPr>
+        <w:spacing w:line="360" w:lineRule="auto"/>
+        <w:rPr>
+          <w:sz w:val="24"/>
+          <w:szCs w:val="24"/>
+          <w:lang w:val="en-US"/>
+        </w:rPr>
+      </w:pPr>
+      <w:r>
+        <w:rPr>
+          <w:sz w:val="24"/>
+          <w:szCs w:val="24"/>
+          <w:lang w:val="en-US"/>
+        </w:rPr>
+        <w:drawing>
+          <wp:inline distT="0" distB="0" distL="0" distR="0" wp14:anchorId="701CA1AD" wp14:editId="44E7C8D8">
+            <wp:extent cx="5731510" cy="927735"/>
+            <wp:effectExtent l="0" t="0" r="2540" b="5715"/>
+            <wp:docPr id="1120789507" name="Picture 1" descr="A black background with white text&#10;&#10;Description automatically generated"/>
+            <wp:cNvGraphicFramePr>
+              <a:graphicFrameLocks xmlns:a="http://schemas.openxmlformats.org/drawingml/2006/main" noChangeAspect="1"/>
+            </wp:cNvGraphicFramePr>
+            <a:graphic xmlns:a="http://schemas.openxmlformats.org/drawingml/2006/main">
+              <a:graphicData uri="http://schemas.openxmlformats.org/drawingml/2006/picture">
+                <pic:pic xmlns:pic="http://schemas.openxmlformats.org/drawingml/2006/picture">
+                  <pic:nvPicPr>
+                    <pic:cNvPr id="1120789507" name="Picture 1" descr="A black background with white text&#10;&#10;Description automatically generated"/>
+                    <pic:cNvPicPr/>
+                  </pic:nvPicPr>
+                  <pic:blipFill>
+                    <a:blip r:embed="rId14"/>
+                    <a:stretch>
+                      <a:fillRect/>
+                    </a:stretch>
+                  </pic:blipFill>
+                  <pic:spPr>
+                    <a:xfrm>
+                      <a:off x="0" y="0"/>
+                      <a:ext cx="5731510" cy="927735"/>
+                    </a:xfrm>
+                    <a:prstGeom prst="rect">
+                      <a:avLst/>
+                    </a:prstGeom>
+                  </pic:spPr>
+                </pic:pic>
+              </a:graphicData>
+            </a:graphic>
+          </wp:inline>
+        </w:drawing>
+      </w:r>
     </w:p>
     <w:p>
       <w:pPr>
@@ -1499,6 +1813,58 @@
       <w:bookmarkStart w:id="1" w:name="_Toc165146682"/>
       <w:r>
         <w:rPr>
+          <w:noProof/>
+        </w:rPr>
+        <w:lastRenderedPageBreak/>
+        <w:drawing>
+          <wp:inline distT="0" distB="0" distL="0" distR="0" wp14:anchorId="4C408B7A" wp14:editId="52AB6B16">
+            <wp:extent cx="5731510" cy="6932930"/>
+            <wp:effectExtent l="0" t="0" r="2540" b="1270"/>
+            <wp:docPr id="1553751756" name="Picture 1" descr="A screenshot of a computer program&#10;&#10;Description automatically generated"/>
+            <wp:cNvGraphicFramePr>
+              <a:graphicFrameLocks xmlns:a="http://schemas.openxmlformats.org/drawingml/2006/main" noChangeAspect="1"/>
+            </wp:cNvGraphicFramePr>
+            <a:graphic xmlns:a="http://schemas.openxmlformats.org/drawingml/2006/main">
+              <a:graphicData uri="http://schemas.openxmlformats.org/drawingml/2006/picture">
+                <pic:pic xmlns:pic="http://schemas.openxmlformats.org/drawingml/2006/picture">
+                  <pic:nvPicPr>
+                    <pic:cNvPr id="1553751756" name="Picture 1" descr="A screenshot of a computer program&#10;&#10;Description automatically generated"/>
+                    <pic:cNvPicPr/>
+                  </pic:nvPicPr>
+                  <pic:blipFill>
+                    <a:blip r:embed="rId15"/>
+                    <a:stretch>
+                      <a:fillRect/>
+                    </a:stretch>
+                  </pic:blipFill>
+                  <pic:spPr>
+                    <a:xfrm>
+                      <a:off x="0" y="0"/>
+                      <a:ext cx="5731510" cy="6932930"/>
+                    </a:xfrm>
+                    <a:prstGeom prst="rect">
+                      <a:avLst/>
+                    </a:prstGeom>
+                  </pic:spPr>
+                </pic:pic>
+              </a:graphicData>
+            </a:graphic>
+          </wp:inline>
+        </w:drawing>
+      </w:r>
+    </w:p>
+    <w:p>
+      <w:pPr>
+        <w:pStyle w:val="Heading1"/>
+        <w:spacing w:line="360" w:lineRule="auto"/>
+        <w:rPr>
+          <w:sz w:val="24"/>
+          <w:szCs w:val="24"/>
+          <w:lang w:val="en-US"/>
+        </w:rPr>
+      </w:pPr>
+      <w:r>
+        <w:rPr>
           <w:sz w:val="24"/>
           <w:szCs w:val="24"/>
           <w:lang w:val="en-US"/>
@@ -1566,6 +1932,7 @@
           <w:szCs w:val="24"/>
           <w:lang w:val="en-US"/>
         </w:rPr>
+        <w:lastRenderedPageBreak/>
         <w:t>Worked Examples: Your Assistant in Action</w:t>
       </w:r>
       <w:bookmarkEnd w:id="4"/>
@@ -1644,7 +2011,7 @@
 </file>
 
 <file path=word/numbering.xml><?xml version="1.0" encoding="utf-8"?>
-<w:numbering xmlns:wpc="http://schemas.microsoft.com/office/word/2010/wordprocessingCanvas" xmlns:cx="http://schemas.microsoft.com/office/drawing/2014/chartex" xmlns:cx1="http://schemas.microsoft.com/office/drawing/2015/9/8/chartex" xmlns:cx2="http://schemas.microsoft.com/office/drawing/2015/10/21/chartex" xmlns:cx3="http://schemas.microsoft.com/office/drawing/2016/5/9/chartex" xmlns:cx4="http://schemas.microsoft.com/office/drawing/2016/5/10/chartex" xmlns:cx5="http://schemas.microsoft.com/office/drawing/2016/5/11/chartex" xmlns:cx6="http://schemas.microsoft.com/office/drawing/2016/5/12/chartex" xmlns:cx7="http://schemas.microsoft.com/office/drawing/2016/5/13/chartex" xmlns:cx8="http://schemas.microsoft.com/office/drawing/2016/5/14/chartex" xmlns:mc="http://schemas.openxmlformats.org/markup-compatibility/2006" xmlns:aink="http://schemas.microsoft.com/office/drawing/2016/ink" xmlns:am3d="http://schemas.microsoft.com/office/drawing/2017/model3d" xmlns:o="urn:schemas-microsoft-com:office:office" xmlns:oel="http://schemas.microsoft.com/office/2019/extlst" xmlns:r="http://schemas.openxmlformats.org/officeDocument/2006/relationships" xmlns:m="http://schemas.openxmlformats.org/officeDocument/2006/math" xmlns:v="urn:schemas-microsoft-com:vml" xmlns:wp14="http://schemas.microsoft.com/office/word/2010/wordprocessingDrawing" xmlns:wp="http://schemas.openxmlformats.org/drawingml/2006/wordprocessingDrawing" xmlns:w10="urn:schemas-microsoft-com:office:word" xmlns:w="http://schemas.openxmlformats.org/wordprocessingml/2006/main" xmlns:w14="http://schemas.microsoft.com/office/word/2010/wordml" xmlns:w15="http://schemas.microsoft.com/office/word/2012/wordml" xmlns:w16cex="http://schemas.microsoft.com/office/word/2018/wordml/cex" xmlns:w16cid="http://schemas.microsoft.com/office/word/2016/wordml/cid" xmlns:w16="http://schemas.microsoft.com/office/word/2018/wordml" xmlns:w16du="http://schemas.microsoft.com/office/word/2023/wordml/word16du" xmlns:w16sdtdh="http://schemas.microsoft.com/office/word/2020/wordml/sdtdatahash" xmlns:w16se="http://schemas.microsoft.com/office/word/2015/wordml/symex" xmlns:wpg="http://schemas.microsoft.com/office/word/2010/wordprocessingGroup" xmlns:wpi="http://schemas.microsoft.com/office/word/2010/wordprocessingInk" xmlns:wne="http://schemas.microsoft.com/office/word/2006/wordml" xmlns:wps="http://schemas.microsoft.com/office/word/2010/wordprocessingShape" mc:Ignorable="w14 w15 w16se w16cid w16 w16cex w16sdtdh w16du wp14">
+<w:numbering xmlns:wpc="http://schemas.microsoft.com/office/word/2010/wordprocessingCanvas" xmlns:cx="http://schemas.microsoft.com/office/drawing/2014/chartex" xmlns:cx1="http://schemas.microsoft.com/office/drawing/2015/9/8/chartex" xmlns:cx2="http://schemas.microsoft.com/office/drawing/2015/10/21/chartex" xmlns:cx3="http://schemas.microsoft.com/office/drawing/2016/5/9/chartex" xmlns:cx4="http://schemas.microsoft.com/office/drawing/2016/5/10/chartex" xmlns:cx5="http://schemas.microsoft.com/office/drawing/2016/5/11/chartex" xmlns:cx6="http://schemas.microsoft.com/office/drawing/2016/5/12/chartex" xmlns:cx7="http://schemas.microsoft.com/office/drawing/2016/5/13/chartex" xmlns:cx8="http://schemas.microsoft.com/office/drawing/2016/5/14/chartex" xmlns:mc="http://schemas.openxmlformats.org/markup-compatibility/2006" xmlns:aink="http://schemas.microsoft.com/office/drawing/2016/ink" xmlns:am3d="http://schemas.microsoft.com/office/drawing/2017/model3d" xmlns:o="urn:schemas-microsoft-com:office:office" xmlns:oel="http://schemas.microsoft.com/office/2019/extlst" xmlns:r="http://schemas.openxmlformats.org/officeDocument/2006/relationships" xmlns:m="http://schemas.openxmlformats.org/officeDocument/2006/math" xmlns:v="urn:schemas-microsoft-com:vml" xmlns:wp14="http://schemas.microsoft.com/office/word/2010/wordprocessingDrawing" xmlns:wp="http://schemas.openxmlformats.org/drawingml/2006/wordprocessingDrawing" xmlns:w10="urn:schemas-microsoft-com:office:word" xmlns:w="http://schemas.openxmlformats.org/wordprocessingml/2006/main" xmlns:w14="http://schemas.microsoft.com/office/word/2010/wordml" xmlns:w15="http://schemas.microsoft.com/office/word/2012/wordml" xmlns:w16cex="http://schemas.microsoft.com/office/word/2018/wordml/cex" xmlns:w16cid="http://schemas.microsoft.com/office/word/2016/wordml/cid" xmlns:w16="http://schemas.microsoft.com/office/word/2018/wordml" xmlns:w16sdtdh="http://schemas.microsoft.com/office/word/2020/wordml/sdtdatahash" xmlns:w16se="http://schemas.microsoft.com/office/word/2015/wordml/symex" xmlns:wpg="http://schemas.microsoft.com/office/word/2010/wordprocessingGroup" xmlns:wpi="http://schemas.microsoft.com/office/word/2010/wordprocessingInk" xmlns:wne="http://schemas.microsoft.com/office/word/2006/wordml" xmlns:wps="http://schemas.microsoft.com/office/word/2010/wordprocessingShape" mc:Ignorable="w14 w15 w16se w16cid w16 w16cex w16sdtdh wp14">
   <w:abstractNum w:abstractNumId="0" w15:restartNumberingAfterBreak="0">
     <w:nsid w:val="710C380B"/>
     <w:multiLevelType w:val="hybridMultilevel"/>
@@ -1765,7 +2132,7 @@
 </file>
 
 <file path=word/styles.xml><?xml version="1.0" encoding="utf-8"?>
-<w:styles xmlns:mc="http://schemas.openxmlformats.org/markup-compatibility/2006" xmlns:r="http://schemas.openxmlformats.org/officeDocument/2006/relationships" xmlns:w="http://schemas.openxmlformats.org/wordprocessingml/2006/main" xmlns:w14="http://schemas.microsoft.com/office/word/2010/wordml" xmlns:w15="http://schemas.microsoft.com/office/word/2012/wordml" xmlns:w16cex="http://schemas.microsoft.com/office/word/2018/wordml/cex" xmlns:w16cid="http://schemas.microsoft.com/office/word/2016/wordml/cid" xmlns:w16="http://schemas.microsoft.com/office/word/2018/wordml" xmlns:w16du="http://schemas.microsoft.com/office/word/2023/wordml/word16du" xmlns:w16sdtdh="http://schemas.microsoft.com/office/word/2020/wordml/sdtdatahash" xmlns:w16se="http://schemas.microsoft.com/office/word/2015/wordml/symex" mc:Ignorable="w14 w15 w16se w16cid w16 w16cex w16sdtdh w16du">
+<w:styles xmlns:mc="http://schemas.openxmlformats.org/markup-compatibility/2006" xmlns:r="http://schemas.openxmlformats.org/officeDocument/2006/relationships" xmlns:w="http://schemas.openxmlformats.org/wordprocessingml/2006/main" xmlns:w14="http://schemas.microsoft.com/office/word/2010/wordml" xmlns:w15="http://schemas.microsoft.com/office/word/2012/wordml" xmlns:w16cex="http://schemas.microsoft.com/office/word/2018/wordml/cex" xmlns:w16cid="http://schemas.microsoft.com/office/word/2016/wordml/cid" xmlns:w16="http://schemas.microsoft.com/office/word/2018/wordml" xmlns:w16sdtdh="http://schemas.microsoft.com/office/word/2020/wordml/sdtdatahash" xmlns:w16se="http://schemas.microsoft.com/office/word/2015/wordml/symex" mc:Ignorable="w14 w15 w16se w16cid w16 w16cex w16sdtdh">
   <w:docDefaults>
     <w:rPrDefault>
       <w:rPr>

</xml_diff>

<commit_message>
Added endpoints for information on hotels and getting more specific info on each hotel returned
</commit_message>
<xml_diff>
--- a/Digital Travel Agent.docx
+++ b/Digital Travel Agent.docx
@@ -1,6 +1,6 @@
 
 <file path=word/document.xml><?xml version="1.0" encoding="utf-8"?>
-<w:document xmlns:wpc="http://schemas.microsoft.com/office/word/2010/wordprocessingCanvas" xmlns:cx="http://schemas.microsoft.com/office/drawing/2014/chartex" xmlns:cx1="http://schemas.microsoft.com/office/drawing/2015/9/8/chartex" xmlns:cx2="http://schemas.microsoft.com/office/drawing/2015/10/21/chartex" xmlns:cx3="http://schemas.microsoft.com/office/drawing/2016/5/9/chartex" xmlns:cx4="http://schemas.microsoft.com/office/drawing/2016/5/10/chartex" xmlns:cx5="http://schemas.microsoft.com/office/drawing/2016/5/11/chartex" xmlns:cx6="http://schemas.microsoft.com/office/drawing/2016/5/12/chartex" xmlns:cx7="http://schemas.microsoft.com/office/drawing/2016/5/13/chartex" xmlns:cx8="http://schemas.microsoft.com/office/drawing/2016/5/14/chartex" xmlns:mc="http://schemas.openxmlformats.org/markup-compatibility/2006" xmlns:aink="http://schemas.microsoft.com/office/drawing/2016/ink" xmlns:am3d="http://schemas.microsoft.com/office/drawing/2017/model3d" xmlns:o="urn:schemas-microsoft-com:office:office" xmlns:oel="http://schemas.microsoft.com/office/2019/extlst" xmlns:r="http://schemas.openxmlformats.org/officeDocument/2006/relationships" xmlns:m="http://schemas.openxmlformats.org/officeDocument/2006/math" xmlns:v="urn:schemas-microsoft-com:vml" xmlns:wp14="http://schemas.microsoft.com/office/word/2010/wordprocessingDrawing" xmlns:wp="http://schemas.openxmlformats.org/drawingml/2006/wordprocessingDrawing" xmlns:w10="urn:schemas-microsoft-com:office:word" xmlns:w="http://schemas.openxmlformats.org/wordprocessingml/2006/main" xmlns:w14="http://schemas.microsoft.com/office/word/2010/wordml" xmlns:w15="http://schemas.microsoft.com/office/word/2012/wordml" xmlns:w16cex="http://schemas.microsoft.com/office/word/2018/wordml/cex" xmlns:w16cid="http://schemas.microsoft.com/office/word/2016/wordml/cid" xmlns:w16="http://schemas.microsoft.com/office/word/2018/wordml" xmlns:w16sdtdh="http://schemas.microsoft.com/office/word/2020/wordml/sdtdatahash" xmlns:w16se="http://schemas.microsoft.com/office/word/2015/wordml/symex" xmlns:wpg="http://schemas.microsoft.com/office/word/2010/wordprocessingGroup" xmlns:wpi="http://schemas.microsoft.com/office/word/2010/wordprocessingInk" xmlns:wne="http://schemas.microsoft.com/office/word/2006/wordml" xmlns:wps="http://schemas.microsoft.com/office/word/2010/wordprocessingShape" mc:Ignorable="w14 w15 w16se w16cid w16 w16cex w16sdtdh wp14">
+<w:document xmlns:wpc="http://schemas.microsoft.com/office/word/2010/wordprocessingCanvas" xmlns:cx="http://schemas.microsoft.com/office/drawing/2014/chartex" xmlns:cx1="http://schemas.microsoft.com/office/drawing/2015/9/8/chartex" xmlns:cx2="http://schemas.microsoft.com/office/drawing/2015/10/21/chartex" xmlns:cx3="http://schemas.microsoft.com/office/drawing/2016/5/9/chartex" xmlns:cx4="http://schemas.microsoft.com/office/drawing/2016/5/10/chartex" xmlns:cx5="http://schemas.microsoft.com/office/drawing/2016/5/11/chartex" xmlns:cx6="http://schemas.microsoft.com/office/drawing/2016/5/12/chartex" xmlns:cx7="http://schemas.microsoft.com/office/drawing/2016/5/13/chartex" xmlns:cx8="http://schemas.microsoft.com/office/drawing/2016/5/14/chartex" xmlns:mc="http://schemas.openxmlformats.org/markup-compatibility/2006" xmlns:aink="http://schemas.microsoft.com/office/drawing/2016/ink" xmlns:am3d="http://schemas.microsoft.com/office/drawing/2017/model3d" xmlns:o="urn:schemas-microsoft-com:office:office" xmlns:oel="http://schemas.microsoft.com/office/2019/extlst" xmlns:r="http://schemas.openxmlformats.org/officeDocument/2006/relationships" xmlns:m="http://schemas.openxmlformats.org/officeDocument/2006/math" xmlns:v="urn:schemas-microsoft-com:vml" xmlns:wp14="http://schemas.microsoft.com/office/word/2010/wordprocessingDrawing" xmlns:wp="http://schemas.openxmlformats.org/drawingml/2006/wordprocessingDrawing" xmlns:w10="urn:schemas-microsoft-com:office:word" xmlns:w="http://schemas.openxmlformats.org/wordprocessingml/2006/main" xmlns:w14="http://schemas.microsoft.com/office/word/2010/wordml" xmlns:w15="http://schemas.microsoft.com/office/word/2012/wordml" xmlns:w16cex="http://schemas.microsoft.com/office/word/2018/wordml/cex" xmlns:w16cid="http://schemas.microsoft.com/office/word/2016/wordml/cid" xmlns:w16="http://schemas.microsoft.com/office/word/2018/wordml" xmlns:w16du="http://schemas.microsoft.com/office/word/2023/wordml/word16du" xmlns:w16sdtdh="http://schemas.microsoft.com/office/word/2020/wordml/sdtdatahash" xmlns:w16se="http://schemas.microsoft.com/office/word/2015/wordml/symex" xmlns:wpg="http://schemas.microsoft.com/office/word/2010/wordprocessingGroup" xmlns:wpi="http://schemas.microsoft.com/office/word/2010/wordprocessingInk" xmlns:wne="http://schemas.microsoft.com/office/word/2006/wordml" xmlns:wps="http://schemas.microsoft.com/office/word/2010/wordprocessingShape" mc:Ignorable="w14 w15 w16se w16cid w16 w16cex w16sdtdh w16du wp14">
   <w:body>
     <w:p>
       <w:pPr>
@@ -1051,144 +1051,50 @@
           <w:lang w:val="en-US"/>
         </w:rPr>
       </w:pPr>
-      <w:proofErr w:type="spellStart"/>
-      <w:r>
-        <w:rPr>
-          <w:sz w:val="24"/>
-          <w:szCs w:val="24"/>
-          <w:lang w:val="en-US"/>
-        </w:rPr>
-        <w:t>skyscanner</w:t>
-      </w:r>
-      <w:proofErr w:type="spellEnd"/>
-      <w:r>
-        <w:rPr>
-          <w:sz w:val="24"/>
-          <w:szCs w:val="24"/>
-          <w:lang w:val="en-US"/>
-        </w:rPr>
-        <w:t xml:space="preserve"> </w:t>
-      </w:r>
-      <w:proofErr w:type="spellStart"/>
-      <w:r>
-        <w:rPr>
-          <w:sz w:val="24"/>
-          <w:szCs w:val="24"/>
-          <w:lang w:val="en-US"/>
-        </w:rPr>
-        <w:t>api</w:t>
-      </w:r>
-      <w:proofErr w:type="spellEnd"/>
-      <w:r>
-        <w:rPr>
-          <w:sz w:val="24"/>
-          <w:szCs w:val="24"/>
-          <w:lang w:val="en-US"/>
-        </w:rPr>
-        <w:t xml:space="preserve"> only open to commercial partners</w:t>
-      </w:r>
-    </w:p>
-    <w:p>
-      <w:pPr>
-        <w:spacing w:line="360" w:lineRule="auto"/>
-        <w:rPr>
-          <w:sz w:val="24"/>
-          <w:szCs w:val="24"/>
-          <w:lang w:val="en-US"/>
-        </w:rPr>
-      </w:pPr>
-      <w:r>
-        <w:rPr>
-          <w:sz w:val="24"/>
-          <w:szCs w:val="24"/>
-          <w:lang w:val="en-US"/>
-        </w:rPr>
-        <w:t xml:space="preserve">same as </w:t>
-      </w:r>
-      <w:proofErr w:type="spellStart"/>
-      <w:r>
-        <w:rPr>
-          <w:sz w:val="24"/>
-          <w:szCs w:val="24"/>
-          <w:lang w:val="en-US"/>
-        </w:rPr>
-        <w:t>mindbody</w:t>
-      </w:r>
-      <w:proofErr w:type="spellEnd"/>
-      <w:r>
-        <w:rPr>
-          <w:sz w:val="24"/>
-          <w:szCs w:val="24"/>
-          <w:lang w:val="en-US"/>
-        </w:rPr>
-        <w:t xml:space="preserve">, </w:t>
-      </w:r>
-      <w:proofErr w:type="spellStart"/>
-      <w:r>
-        <w:rPr>
-          <w:sz w:val="24"/>
-          <w:szCs w:val="24"/>
-          <w:lang w:val="en-US"/>
-        </w:rPr>
-        <w:t>phorest</w:t>
-      </w:r>
-      <w:proofErr w:type="spellEnd"/>
-      <w:r>
-        <w:rPr>
-          <w:sz w:val="24"/>
-          <w:szCs w:val="24"/>
-          <w:lang w:val="en-US"/>
-        </w:rPr>
-        <w:t xml:space="preserve">, </w:t>
-      </w:r>
-      <w:proofErr w:type="spellStart"/>
-      <w:r>
-        <w:rPr>
-          <w:sz w:val="24"/>
-          <w:szCs w:val="24"/>
-          <w:lang w:val="en-US"/>
-        </w:rPr>
-        <w:t>opentable</w:t>
-      </w:r>
-      <w:proofErr w:type="spellEnd"/>
-    </w:p>
-    <w:p>
-      <w:pPr>
-        <w:spacing w:line="360" w:lineRule="auto"/>
-        <w:rPr>
-          <w:sz w:val="24"/>
-          <w:szCs w:val="24"/>
-          <w:lang w:val="en-US"/>
-        </w:rPr>
-      </w:pPr>
-      <w:proofErr w:type="spellStart"/>
-      <w:r>
-        <w:rPr>
-          <w:sz w:val="24"/>
-          <w:szCs w:val="24"/>
-          <w:lang w:val="en-US"/>
-        </w:rPr>
-        <w:t>aerodatabox</w:t>
-      </w:r>
-      <w:proofErr w:type="spellEnd"/>
-      <w:r>
-        <w:rPr>
-          <w:sz w:val="24"/>
-          <w:szCs w:val="24"/>
-          <w:lang w:val="en-US"/>
-        </w:rPr>
-        <w:t xml:space="preserve">, also useless as doesn’t provide pricing, only depart/arrive by airport or specific aircraft </w:t>
-      </w:r>
-      <w:proofErr w:type="gramStart"/>
-      <w:r>
-        <w:rPr>
-          <w:sz w:val="24"/>
-          <w:szCs w:val="24"/>
-          <w:lang w:val="en-US"/>
-        </w:rPr>
-        <w:t>ID</w:t>
-      </w:r>
-      <w:proofErr w:type="gramEnd"/>
+      <w:r>
+        <w:rPr>
+          <w:sz w:val="24"/>
+          <w:szCs w:val="24"/>
+          <w:lang w:val="en-US"/>
+        </w:rPr>
+        <w:t>skyscanner api only open to commercial partners</w:t>
+      </w:r>
+    </w:p>
+    <w:p>
+      <w:pPr>
+        <w:spacing w:line="360" w:lineRule="auto"/>
+        <w:rPr>
+          <w:sz w:val="24"/>
+          <w:szCs w:val="24"/>
+          <w:lang w:val="en-US"/>
+        </w:rPr>
+      </w:pPr>
+      <w:r>
+        <w:rPr>
+          <w:sz w:val="24"/>
+          <w:szCs w:val="24"/>
+          <w:lang w:val="en-US"/>
+        </w:rPr>
+        <w:t>same as mindbody, phorest, opentable</w:t>
+      </w:r>
+    </w:p>
+    <w:p>
+      <w:pPr>
+        <w:spacing w:line="360" w:lineRule="auto"/>
+        <w:rPr>
+          <w:sz w:val="24"/>
+          <w:szCs w:val="24"/>
+          <w:lang w:val="en-US"/>
+        </w:rPr>
+      </w:pPr>
+      <w:r>
+        <w:rPr>
+          <w:sz w:val="24"/>
+          <w:szCs w:val="24"/>
+          <w:lang w:val="en-US"/>
+        </w:rPr>
+        <w:t>aerodatabox, also useless as doesn’t provide pricing, only depart/arrive by airport or specific aircraft ID</w:t>
+      </w:r>
     </w:p>
     <w:p>
       <w:pPr>
@@ -1243,36 +1149,8 @@
           <w:szCs w:val="24"/>
           <w:lang w:val="en-US"/>
         </w:rPr>
-        <w:t xml:space="preserve">Looked into </w:t>
-      </w:r>
-      <w:proofErr w:type="spellStart"/>
-      <w:r>
-        <w:rPr>
-          <w:sz w:val="24"/>
-          <w:szCs w:val="24"/>
-          <w:lang w:val="en-US"/>
-        </w:rPr>
-        <w:t>AsyncOpenAI</w:t>
-      </w:r>
-      <w:proofErr w:type="spellEnd"/>
-      <w:r>
-        <w:rPr>
-          <w:sz w:val="24"/>
-          <w:szCs w:val="24"/>
-          <w:lang w:val="en-US"/>
-        </w:rPr>
-        <w:t xml:space="preserve">, but they don’t provide anything for assistants, just chat </w:t>
-      </w:r>
-      <w:proofErr w:type="gramStart"/>
-      <w:r>
-        <w:rPr>
-          <w:sz w:val="24"/>
-          <w:szCs w:val="24"/>
-          <w:lang w:val="en-US"/>
-        </w:rPr>
-        <w:t>completions</w:t>
-      </w:r>
-      <w:proofErr w:type="gramEnd"/>
+        <w:t>Looked into AsyncOpenAI, but they don’t provide anything for assistants, just chat completions</w:t>
+      </w:r>
     </w:p>
     <w:p>
       <w:pPr>
@@ -1432,25 +1310,7 @@
           <w:szCs w:val="24"/>
           <w:lang w:val="en-US"/>
         </w:rPr>
-        <w:t xml:space="preserve">open </w:t>
-      </w:r>
-      <w:proofErr w:type="gramStart"/>
-      <w:r>
-        <w:rPr>
-          <w:sz w:val="24"/>
-          <w:szCs w:val="24"/>
-          <w:lang w:val="en-US"/>
-        </w:rPr>
-        <w:t>source</w:t>
-      </w:r>
-      <w:proofErr w:type="gramEnd"/>
-      <w:r>
-        <w:rPr>
-          <w:sz w:val="24"/>
-          <w:szCs w:val="24"/>
-          <w:lang w:val="en-US"/>
-        </w:rPr>
-        <w:t xml:space="preserve"> google-flights-analysis doesn’t work</w:t>
+        <w:t>open source google-flights-analysis doesn’t work</w:t>
       </w:r>
     </w:p>
     <w:p>
@@ -1476,28 +1336,8 @@
           <w:szCs w:val="24"/>
           <w:lang w:val="en-US"/>
         </w:rPr>
-        <w:t>^=4@cAc*</w:t>
-      </w:r>
-      <w:proofErr w:type="spellStart"/>
-      <w:proofErr w:type="gramStart"/>
-      <w:r>
-        <w:rPr>
-          <w:sz w:val="24"/>
-          <w:szCs w:val="24"/>
-          <w:lang w:val="en-US"/>
-        </w:rPr>
-        <w:t>k.j</w:t>
-      </w:r>
-      <w:proofErr w:type="gramEnd"/>
-      <w:r>
-        <w:rPr>
-          <w:sz w:val="24"/>
-          <w:szCs w:val="24"/>
-          <w:lang w:val="en-US"/>
-        </w:rPr>
-        <w:t>"_XV</w:t>
-      </w:r>
-      <w:proofErr w:type="spellEnd"/>
+        <w:t>^=4@cAc*k.j"_XV</w:t>
+      </w:r>
     </w:p>
     <w:p>
       <w:pPr>
@@ -1549,6 +1389,7 @@
       </w:pPr>
       <w:r>
         <w:rPr>
+          <w:noProof/>
           <w:sz w:val="24"/>
           <w:szCs w:val="24"/>
           <w:lang w:val="en-US"/>
@@ -1622,38 +1463,21 @@
           <w:lang w:val="en-US"/>
         </w:rPr>
         <w:lastRenderedPageBreak/>
-        <w:t xml:space="preserve">After instruction change to tell it to specifically use the </w:t>
-      </w:r>
-      <w:proofErr w:type="gramStart"/>
-      <w:r>
-        <w:rPr>
-          <w:sz w:val="24"/>
-          <w:szCs w:val="24"/>
-          <w:lang w:val="en-US"/>
-        </w:rPr>
-        <w:t>function</w:t>
-      </w:r>
-      <w:proofErr w:type="gramEnd"/>
-      <w:r>
-        <w:rPr>
-          <w:sz w:val="24"/>
-          <w:szCs w:val="24"/>
-          <w:lang w:val="en-US"/>
-        </w:rPr>
-        <w:t xml:space="preserve"> I gave it should the user ask for flight info between specific destinations and/or specific dates:</w:t>
-      </w:r>
-    </w:p>
-    <w:p>
-      <w:pPr>
-        <w:spacing w:line="360" w:lineRule="auto"/>
-        <w:rPr>
-          <w:sz w:val="24"/>
-          <w:szCs w:val="24"/>
-          <w:lang w:val="en-US"/>
-        </w:rPr>
-      </w:pPr>
-      <w:r>
-        <w:rPr>
+        <w:t>After instruction change to tell it to specifically use the function I gave it should the user ask for flight info between specific destinations and/or specific dates:</w:t>
+      </w:r>
+    </w:p>
+    <w:p>
+      <w:pPr>
+        <w:spacing w:line="360" w:lineRule="auto"/>
+        <w:rPr>
+          <w:sz w:val="24"/>
+          <w:szCs w:val="24"/>
+          <w:lang w:val="en-US"/>
+        </w:rPr>
+      </w:pPr>
+      <w:r>
+        <w:rPr>
+          <w:noProof/>
           <w:sz w:val="24"/>
           <w:szCs w:val="24"/>
           <w:lang w:val="en-US"/>
@@ -1706,6 +1530,7 @@
       </w:pPr>
       <w:r>
         <w:rPr>
+          <w:noProof/>
           <w:sz w:val="24"/>
           <w:szCs w:val="24"/>
           <w:lang w:val="en-US"/>
@@ -1759,6 +1584,7 @@
       </w:pPr>
       <w:r>
         <w:rPr>
+          <w:noProof/>
           <w:sz w:val="24"/>
           <w:szCs w:val="24"/>
           <w:lang w:val="en-US"/>
@@ -1865,6 +1691,308 @@
       </w:pPr>
       <w:r>
         <w:rPr>
+          <w:noProof/>
+        </w:rPr>
+        <w:lastRenderedPageBreak/>
+        <w:drawing>
+          <wp:inline distT="0" distB="0" distL="0" distR="0" wp14:anchorId="53DCAB6A" wp14:editId="28C8B30D">
+            <wp:extent cx="5731510" cy="5433060"/>
+            <wp:effectExtent l="0" t="0" r="2540" b="0"/>
+            <wp:docPr id="1262837683" name="Picture 1" descr="A screenshot of a computer&#10;&#10;Description automatically generated"/>
+            <wp:cNvGraphicFramePr>
+              <a:graphicFrameLocks xmlns:a="http://schemas.openxmlformats.org/drawingml/2006/main" noChangeAspect="1"/>
+            </wp:cNvGraphicFramePr>
+            <a:graphic xmlns:a="http://schemas.openxmlformats.org/drawingml/2006/main">
+              <a:graphicData uri="http://schemas.openxmlformats.org/drawingml/2006/picture">
+                <pic:pic xmlns:pic="http://schemas.openxmlformats.org/drawingml/2006/picture">
+                  <pic:nvPicPr>
+                    <pic:cNvPr id="1262837683" name="Picture 1" descr="A screenshot of a computer&#10;&#10;Description automatically generated"/>
+                    <pic:cNvPicPr/>
+                  </pic:nvPicPr>
+                  <pic:blipFill>
+                    <a:blip r:embed="rId16"/>
+                    <a:stretch>
+                      <a:fillRect/>
+                    </a:stretch>
+                  </pic:blipFill>
+                  <pic:spPr>
+                    <a:xfrm>
+                      <a:off x="0" y="0"/>
+                      <a:ext cx="5731510" cy="5433060"/>
+                    </a:xfrm>
+                    <a:prstGeom prst="rect">
+                      <a:avLst/>
+                    </a:prstGeom>
+                  </pic:spPr>
+                </pic:pic>
+              </a:graphicData>
+            </a:graphic>
+          </wp:inline>
+        </w:drawing>
+      </w:r>
+    </w:p>
+    <w:p>
+      <w:pPr>
+        <w:rPr>
+          <w:lang w:val="en-US"/>
+        </w:rPr>
+      </w:pPr>
+      <w:r>
+        <w:rPr>
+          <w:lang w:val="en-US"/>
+        </w:rPr>
+        <w:drawing>
+          <wp:inline distT="0" distB="0" distL="0" distR="0" wp14:anchorId="788651D0" wp14:editId="53BC1D98">
+            <wp:extent cx="5731510" cy="2620010"/>
+            <wp:effectExtent l="0" t="0" r="2540" b="8890"/>
+            <wp:docPr id="1063503840" name="Picture 1" descr="A screenshot of a computer&#10;&#10;Description automatically generated"/>
+            <wp:cNvGraphicFramePr>
+              <a:graphicFrameLocks xmlns:a="http://schemas.openxmlformats.org/drawingml/2006/main" noChangeAspect="1"/>
+            </wp:cNvGraphicFramePr>
+            <a:graphic xmlns:a="http://schemas.openxmlformats.org/drawingml/2006/main">
+              <a:graphicData uri="http://schemas.openxmlformats.org/drawingml/2006/picture">
+                <pic:pic xmlns:pic="http://schemas.openxmlformats.org/drawingml/2006/picture">
+                  <pic:nvPicPr>
+                    <pic:cNvPr id="1063503840" name="Picture 1" descr="A screenshot of a computer&#10;&#10;Description automatically generated"/>
+                    <pic:cNvPicPr/>
+                  </pic:nvPicPr>
+                  <pic:blipFill>
+                    <a:blip r:embed="rId17"/>
+                    <a:stretch>
+                      <a:fillRect/>
+                    </a:stretch>
+                  </pic:blipFill>
+                  <pic:spPr>
+                    <a:xfrm>
+                      <a:off x="0" y="0"/>
+                      <a:ext cx="5731510" cy="2620010"/>
+                    </a:xfrm>
+                    <a:prstGeom prst="rect">
+                      <a:avLst/>
+                    </a:prstGeom>
+                  </pic:spPr>
+                </pic:pic>
+              </a:graphicData>
+            </a:graphic>
+          </wp:inline>
+        </w:drawing>
+      </w:r>
+    </w:p>
+    <w:p>
+      <w:pPr>
+        <w:rPr>
+          <w:lang w:val="en-US"/>
+        </w:rPr>
+      </w:pPr>
+      <w:r>
+        <w:rPr>
+          <w:lang w:val="en-US"/>
+        </w:rPr>
+        <w:lastRenderedPageBreak/>
+        <w:drawing>
+          <wp:inline distT="0" distB="0" distL="0" distR="0" wp14:anchorId="6AD56EEB" wp14:editId="391A2049">
+            <wp:extent cx="5731510" cy="3365500"/>
+            <wp:effectExtent l="0" t="0" r="2540" b="6350"/>
+            <wp:docPr id="1137399226" name="Picture 1" descr="A screenshot of a computer&#10;&#10;Description automatically generated"/>
+            <wp:cNvGraphicFramePr>
+              <a:graphicFrameLocks xmlns:a="http://schemas.openxmlformats.org/drawingml/2006/main" noChangeAspect="1"/>
+            </wp:cNvGraphicFramePr>
+            <a:graphic xmlns:a="http://schemas.openxmlformats.org/drawingml/2006/main">
+              <a:graphicData uri="http://schemas.openxmlformats.org/drawingml/2006/picture">
+                <pic:pic xmlns:pic="http://schemas.openxmlformats.org/drawingml/2006/picture">
+                  <pic:nvPicPr>
+                    <pic:cNvPr id="1137399226" name="Picture 1" descr="A screenshot of a computer&#10;&#10;Description automatically generated"/>
+                    <pic:cNvPicPr/>
+                  </pic:nvPicPr>
+                  <pic:blipFill>
+                    <a:blip r:embed="rId18"/>
+                    <a:stretch>
+                      <a:fillRect/>
+                    </a:stretch>
+                  </pic:blipFill>
+                  <pic:spPr>
+                    <a:xfrm>
+                      <a:off x="0" y="0"/>
+                      <a:ext cx="5731510" cy="3365500"/>
+                    </a:xfrm>
+                    <a:prstGeom prst="rect">
+                      <a:avLst/>
+                    </a:prstGeom>
+                  </pic:spPr>
+                </pic:pic>
+              </a:graphicData>
+            </a:graphic>
+          </wp:inline>
+        </w:drawing>
+      </w:r>
+    </w:p>
+    <w:p>
+      <w:pPr>
+        <w:rPr>
+          <w:lang w:val="en-US"/>
+        </w:rPr>
+      </w:pPr>
+      <w:r>
+        <w:rPr>
+          <w:lang w:val="en-US"/>
+        </w:rPr>
+        <w:t xml:space="preserve">For hotel searching, my function is multifaceted in that it allows searching for hotels, attractions, or restaurants, you just need to provide the right category. The function isa ctually called </w:t>
+      </w:r>
+      <w:r>
+        <w:rPr>
+          <w:lang w:val="en-US"/>
+        </w:rPr>
+        <w:t>‘tripadvisor_search’, but the assistant is assuming there’s a function called ‘get_hotels’.</w:t>
+      </w:r>
+    </w:p>
+    <w:p>
+      <w:pPr>
+        <w:rPr>
+          <w:lang w:val="en-US"/>
+        </w:rPr>
+      </w:pPr>
+      <w:r>
+        <w:rPr>
+          <w:lang w:val="en-US"/>
+        </w:rPr>
+        <w:t>I changed the function name to suit it, and then it works fine, where previously it needed to be specifically told the name of the function it should use:</w:t>
+      </w:r>
+    </w:p>
+    <w:p>
+      <w:pPr>
+        <w:rPr>
+          <w:lang w:val="en-US"/>
+        </w:rPr>
+      </w:pPr>
+      <w:r>
+        <w:rPr>
+          <w:lang w:val="en-US"/>
+        </w:rPr>
+        <w:lastRenderedPageBreak/>
+        <w:drawing>
+          <wp:inline distT="0" distB="0" distL="0" distR="0" wp14:anchorId="76E43A96" wp14:editId="0A14B41F">
+            <wp:extent cx="5731510" cy="5737860"/>
+            <wp:effectExtent l="0" t="0" r="2540" b="0"/>
+            <wp:docPr id="967094358" name="Picture 1" descr="A screenshot of a computer&#10;&#10;Description automatically generated"/>
+            <wp:cNvGraphicFramePr>
+              <a:graphicFrameLocks xmlns:a="http://schemas.openxmlformats.org/drawingml/2006/main" noChangeAspect="1"/>
+            </wp:cNvGraphicFramePr>
+            <a:graphic xmlns:a="http://schemas.openxmlformats.org/drawingml/2006/main">
+              <a:graphicData uri="http://schemas.openxmlformats.org/drawingml/2006/picture">
+                <pic:pic xmlns:pic="http://schemas.openxmlformats.org/drawingml/2006/picture">
+                  <pic:nvPicPr>
+                    <pic:cNvPr id="967094358" name="Picture 1" descr="A screenshot of a computer&#10;&#10;Description automatically generated"/>
+                    <pic:cNvPicPr/>
+                  </pic:nvPicPr>
+                  <pic:blipFill>
+                    <a:blip r:embed="rId19"/>
+                    <a:stretch>
+                      <a:fillRect/>
+                    </a:stretch>
+                  </pic:blipFill>
+                  <pic:spPr>
+                    <a:xfrm>
+                      <a:off x="0" y="0"/>
+                      <a:ext cx="5731510" cy="5737860"/>
+                    </a:xfrm>
+                    <a:prstGeom prst="rect">
+                      <a:avLst/>
+                    </a:prstGeom>
+                  </pic:spPr>
+                </pic:pic>
+              </a:graphicData>
+            </a:graphic>
+          </wp:inline>
+        </w:drawing>
+      </w:r>
+    </w:p>
+    <w:p>
+      <w:pPr>
+        <w:rPr>
+          <w:lang w:val="en-US"/>
+        </w:rPr>
+      </w:pPr>
+      <w:r>
+        <w:rPr>
+          <w:lang w:val="en-US"/>
+        </w:rPr>
+        <w:t>It can now also call a function for specific hotel information:</w:t>
+      </w:r>
+    </w:p>
+    <w:p>
+      <w:pPr>
+        <w:rPr>
+          <w:lang w:val="en-US"/>
+        </w:rPr>
+      </w:pPr>
+      <w:r>
+        <w:rPr>
+          <w:noProof/>
+        </w:rPr>
+        <w:lastRenderedPageBreak/>
+        <w:drawing>
+          <wp:inline distT="0" distB="0" distL="0" distR="0" wp14:anchorId="12A603EB" wp14:editId="05F1096B">
+            <wp:extent cx="2160270" cy="8863330"/>
+            <wp:effectExtent l="0" t="0" r="0" b="0"/>
+            <wp:docPr id="615513104" name="Picture 1" descr="A screen shot of a computer&#10;&#10;Description automatically generated"/>
+            <wp:cNvGraphicFramePr>
+              <a:graphicFrameLocks xmlns:a="http://schemas.openxmlformats.org/drawingml/2006/main" noChangeAspect="1"/>
+            </wp:cNvGraphicFramePr>
+            <a:graphic xmlns:a="http://schemas.openxmlformats.org/drawingml/2006/main">
+              <a:graphicData uri="http://schemas.openxmlformats.org/drawingml/2006/picture">
+                <pic:pic xmlns:pic="http://schemas.openxmlformats.org/drawingml/2006/picture">
+                  <pic:nvPicPr>
+                    <pic:cNvPr id="615513104" name="Picture 1" descr="A screen shot of a computer&#10;&#10;Description automatically generated"/>
+                    <pic:cNvPicPr/>
+                  </pic:nvPicPr>
+                  <pic:blipFill>
+                    <a:blip r:embed="rId20"/>
+                    <a:stretch>
+                      <a:fillRect/>
+                    </a:stretch>
+                  </pic:blipFill>
+                  <pic:spPr>
+                    <a:xfrm>
+                      <a:off x="0" y="0"/>
+                      <a:ext cx="2160270" cy="8863330"/>
+                    </a:xfrm>
+                    <a:prstGeom prst="rect">
+                      <a:avLst/>
+                    </a:prstGeom>
+                  </pic:spPr>
+                </pic:pic>
+              </a:graphicData>
+            </a:graphic>
+          </wp:inline>
+        </w:drawing>
+      </w:r>
+    </w:p>
+    <w:p>
+      <w:pPr>
+        <w:rPr>
+          <w:lang w:val="en-US"/>
+        </w:rPr>
+      </w:pPr>
+      <w:r>
+        <w:rPr>
+          <w:lang w:val="en-US"/>
+        </w:rPr>
+        <w:lastRenderedPageBreak/>
+        <w:t>I noticed it will break if the user just asks for flights to a destination without specifying where they’re flying from, so I hard-coded this to Dublin in the case that no location is provided. This is obviously not the best solution, in reality it would make sense to require the user’s location and then use that.</w:t>
+      </w:r>
+    </w:p>
+    <w:p>
+      <w:pPr>
+        <w:pStyle w:val="Heading1"/>
+        <w:spacing w:line="360" w:lineRule="auto"/>
+        <w:rPr>
+          <w:sz w:val="24"/>
+          <w:szCs w:val="24"/>
+          <w:lang w:val="en-US"/>
+        </w:rPr>
+      </w:pPr>
+      <w:r>
+        <w:rPr>
           <w:sz w:val="24"/>
           <w:szCs w:val="24"/>
           <w:lang w:val="en-US"/>
@@ -1932,7 +2060,6 @@
           <w:szCs w:val="24"/>
           <w:lang w:val="en-US"/>
         </w:rPr>
-        <w:lastRenderedPageBreak/>
         <w:t>Worked Examples: Your Assistant in Action</w:t>
       </w:r>
       <w:bookmarkEnd w:id="4"/>
@@ -2011,7 +2138,7 @@
 </file>
 
 <file path=word/numbering.xml><?xml version="1.0" encoding="utf-8"?>
-<w:numbering xmlns:wpc="http://schemas.microsoft.com/office/word/2010/wordprocessingCanvas" xmlns:cx="http://schemas.microsoft.com/office/drawing/2014/chartex" xmlns:cx1="http://schemas.microsoft.com/office/drawing/2015/9/8/chartex" xmlns:cx2="http://schemas.microsoft.com/office/drawing/2015/10/21/chartex" xmlns:cx3="http://schemas.microsoft.com/office/drawing/2016/5/9/chartex" xmlns:cx4="http://schemas.microsoft.com/office/drawing/2016/5/10/chartex" xmlns:cx5="http://schemas.microsoft.com/office/drawing/2016/5/11/chartex" xmlns:cx6="http://schemas.microsoft.com/office/drawing/2016/5/12/chartex" xmlns:cx7="http://schemas.microsoft.com/office/drawing/2016/5/13/chartex" xmlns:cx8="http://schemas.microsoft.com/office/drawing/2016/5/14/chartex" xmlns:mc="http://schemas.openxmlformats.org/markup-compatibility/2006" xmlns:aink="http://schemas.microsoft.com/office/drawing/2016/ink" xmlns:am3d="http://schemas.microsoft.com/office/drawing/2017/model3d" xmlns:o="urn:schemas-microsoft-com:office:office" xmlns:oel="http://schemas.microsoft.com/office/2019/extlst" xmlns:r="http://schemas.openxmlformats.org/officeDocument/2006/relationships" xmlns:m="http://schemas.openxmlformats.org/officeDocument/2006/math" xmlns:v="urn:schemas-microsoft-com:vml" xmlns:wp14="http://schemas.microsoft.com/office/word/2010/wordprocessingDrawing" xmlns:wp="http://schemas.openxmlformats.org/drawingml/2006/wordprocessingDrawing" xmlns:w10="urn:schemas-microsoft-com:office:word" xmlns:w="http://schemas.openxmlformats.org/wordprocessingml/2006/main" xmlns:w14="http://schemas.microsoft.com/office/word/2010/wordml" xmlns:w15="http://schemas.microsoft.com/office/word/2012/wordml" xmlns:w16cex="http://schemas.microsoft.com/office/word/2018/wordml/cex" xmlns:w16cid="http://schemas.microsoft.com/office/word/2016/wordml/cid" xmlns:w16="http://schemas.microsoft.com/office/word/2018/wordml" xmlns:w16sdtdh="http://schemas.microsoft.com/office/word/2020/wordml/sdtdatahash" xmlns:w16se="http://schemas.microsoft.com/office/word/2015/wordml/symex" xmlns:wpg="http://schemas.microsoft.com/office/word/2010/wordprocessingGroup" xmlns:wpi="http://schemas.microsoft.com/office/word/2010/wordprocessingInk" xmlns:wne="http://schemas.microsoft.com/office/word/2006/wordml" xmlns:wps="http://schemas.microsoft.com/office/word/2010/wordprocessingShape" mc:Ignorable="w14 w15 w16se w16cid w16 w16cex w16sdtdh wp14">
+<w:numbering xmlns:wpc="http://schemas.microsoft.com/office/word/2010/wordprocessingCanvas" xmlns:cx="http://schemas.microsoft.com/office/drawing/2014/chartex" xmlns:cx1="http://schemas.microsoft.com/office/drawing/2015/9/8/chartex" xmlns:cx2="http://schemas.microsoft.com/office/drawing/2015/10/21/chartex" xmlns:cx3="http://schemas.microsoft.com/office/drawing/2016/5/9/chartex" xmlns:cx4="http://schemas.microsoft.com/office/drawing/2016/5/10/chartex" xmlns:cx5="http://schemas.microsoft.com/office/drawing/2016/5/11/chartex" xmlns:cx6="http://schemas.microsoft.com/office/drawing/2016/5/12/chartex" xmlns:cx7="http://schemas.microsoft.com/office/drawing/2016/5/13/chartex" xmlns:cx8="http://schemas.microsoft.com/office/drawing/2016/5/14/chartex" xmlns:mc="http://schemas.openxmlformats.org/markup-compatibility/2006" xmlns:aink="http://schemas.microsoft.com/office/drawing/2016/ink" xmlns:am3d="http://schemas.microsoft.com/office/drawing/2017/model3d" xmlns:o="urn:schemas-microsoft-com:office:office" xmlns:oel="http://schemas.microsoft.com/office/2019/extlst" xmlns:r="http://schemas.openxmlformats.org/officeDocument/2006/relationships" xmlns:m="http://schemas.openxmlformats.org/officeDocument/2006/math" xmlns:v="urn:schemas-microsoft-com:vml" xmlns:wp14="http://schemas.microsoft.com/office/word/2010/wordprocessingDrawing" xmlns:wp="http://schemas.openxmlformats.org/drawingml/2006/wordprocessingDrawing" xmlns:w10="urn:schemas-microsoft-com:office:word" xmlns:w="http://schemas.openxmlformats.org/wordprocessingml/2006/main" xmlns:w14="http://schemas.microsoft.com/office/word/2010/wordml" xmlns:w15="http://schemas.microsoft.com/office/word/2012/wordml" xmlns:w16cex="http://schemas.microsoft.com/office/word/2018/wordml/cex" xmlns:w16cid="http://schemas.microsoft.com/office/word/2016/wordml/cid" xmlns:w16="http://schemas.microsoft.com/office/word/2018/wordml" xmlns:w16du="http://schemas.microsoft.com/office/word/2023/wordml/word16du" xmlns:w16sdtdh="http://schemas.microsoft.com/office/word/2020/wordml/sdtdatahash" xmlns:w16se="http://schemas.microsoft.com/office/word/2015/wordml/symex" xmlns:wpg="http://schemas.microsoft.com/office/word/2010/wordprocessingGroup" xmlns:wpi="http://schemas.microsoft.com/office/word/2010/wordprocessingInk" xmlns:wne="http://schemas.microsoft.com/office/word/2006/wordml" xmlns:wps="http://schemas.microsoft.com/office/word/2010/wordprocessingShape" mc:Ignorable="w14 w15 w16se w16cid w16 w16cex w16sdtdh w16du wp14">
   <w:abstractNum w:abstractNumId="0" w15:restartNumberingAfterBreak="0">
     <w:nsid w:val="710C380B"/>
     <w:multiLevelType w:val="hybridMultilevel"/>
@@ -2132,7 +2259,7 @@
 </file>
 
 <file path=word/styles.xml><?xml version="1.0" encoding="utf-8"?>
-<w:styles xmlns:mc="http://schemas.openxmlformats.org/markup-compatibility/2006" xmlns:r="http://schemas.openxmlformats.org/officeDocument/2006/relationships" xmlns:w="http://schemas.openxmlformats.org/wordprocessingml/2006/main" xmlns:w14="http://schemas.microsoft.com/office/word/2010/wordml" xmlns:w15="http://schemas.microsoft.com/office/word/2012/wordml" xmlns:w16cex="http://schemas.microsoft.com/office/word/2018/wordml/cex" xmlns:w16cid="http://schemas.microsoft.com/office/word/2016/wordml/cid" xmlns:w16="http://schemas.microsoft.com/office/word/2018/wordml" xmlns:w16sdtdh="http://schemas.microsoft.com/office/word/2020/wordml/sdtdatahash" xmlns:w16se="http://schemas.microsoft.com/office/word/2015/wordml/symex" mc:Ignorable="w14 w15 w16se w16cid w16 w16cex w16sdtdh">
+<w:styles xmlns:mc="http://schemas.openxmlformats.org/markup-compatibility/2006" xmlns:r="http://schemas.openxmlformats.org/officeDocument/2006/relationships" xmlns:w="http://schemas.openxmlformats.org/wordprocessingml/2006/main" xmlns:w14="http://schemas.microsoft.com/office/word/2010/wordml" xmlns:w15="http://schemas.microsoft.com/office/word/2012/wordml" xmlns:w16cex="http://schemas.microsoft.com/office/word/2018/wordml/cex" xmlns:w16cid="http://schemas.microsoft.com/office/word/2016/wordml/cid" xmlns:w16="http://schemas.microsoft.com/office/word/2018/wordml" xmlns:w16du="http://schemas.microsoft.com/office/word/2023/wordml/word16du" xmlns:w16sdtdh="http://schemas.microsoft.com/office/word/2020/wordml/sdtdatahash" xmlns:w16se="http://schemas.microsoft.com/office/word/2015/wordml/symex" mc:Ignorable="w14 w15 w16se w16cid w16 w16cex w16sdtdh w16du">
   <w:docDefaults>
     <w:rPrDefault>
       <w:rPr>

</xml_diff>